<commit_message>
add some reprentative files
</commit_message>
<xml_diff>
--- a/基于Keras的波士顿房价预测.docx
+++ b/基于Keras的波士顿房价预测.docx
@@ -431,6 +431,7 @@
         <w:rPr>
           <w:sz w:val="30"/>
           <w:szCs w:val="30"/>
+          <w:u w:val="single"/>
           <w:lang w:eastAsia="zh-CN"/>
         </w:rPr>
       </w:pPr>
@@ -529,6 +530,59 @@
         </w:tabs>
         <w:ind w:firstLineChars="500" w:firstLine="1500"/>
         <w:rPr>
+          <w:rFonts w:hint="eastAsia"/>
+          <w:sz w:val="30"/>
+          <w:szCs w:val="30"/>
+          <w:lang w:eastAsia="zh-CN"/>
+        </w:rPr>
+      </w:pPr>
+      <w:r>
+        <w:rPr>
+          <w:rFonts w:ascii="宋体" w:eastAsia="宋体" w:hAnsi="宋体" w:cs="宋体" w:hint="eastAsia"/>
+          <w:sz w:val="30"/>
+          <w:szCs w:val="30"/>
+          <w:lang w:eastAsia="zh-CN"/>
+        </w:rPr>
+        <w:t>讲演时间：</w:t>
+      </w:r>
+      <w:r>
+        <w:rPr>
+          <w:rFonts w:ascii="宋体" w:eastAsia="宋体" w:hAnsi="宋体" w:cs="宋体"/>
+          <w:sz w:val="30"/>
+          <w:szCs w:val="30"/>
+          <w:u w:val="single"/>
+          <w:lang w:eastAsia="zh-CN"/>
+        </w:rPr>
+        <w:t xml:space="preserve">   </w:t>
+      </w:r>
+      <w:r>
+        <w:rPr>
+          <w:rFonts w:ascii="宋体" w:eastAsia="宋体" w:hAnsi="宋体" w:cs="宋体" w:hint="eastAsia"/>
+          <w:sz w:val="30"/>
+          <w:szCs w:val="30"/>
+          <w:u w:val="single"/>
+          <w:lang w:eastAsia="zh-CN"/>
+        </w:rPr>
+        <w:t xml:space="preserve">2019年5月28号 </w:t>
+      </w:r>
+      <w:r>
+        <w:rPr>
+          <w:rFonts w:ascii="宋体" w:eastAsia="宋体" w:hAnsi="宋体" w:cs="宋体"/>
+          <w:sz w:val="30"/>
+          <w:szCs w:val="30"/>
+          <w:u w:val="single"/>
+          <w:lang w:eastAsia="zh-CN"/>
+        </w:rPr>
+        <w:t xml:space="preserve">   </w:t>
+      </w:r>
+    </w:p>
+    <w:p>
+      <w:pPr>
+        <w:tabs>
+          <w:tab w:val="center" w:pos="4153"/>
+        </w:tabs>
+        <w:ind w:firstLineChars="500" w:firstLine="1500"/>
+        <w:rPr>
           <w:sz w:val="30"/>
           <w:szCs w:val="30"/>
           <w:lang w:eastAsia="zh-CN"/>
@@ -874,8 +928,6 @@
         </w:rPr>
         <w:t xml:space="preserve">   </w:t>
       </w:r>
-      <w:bookmarkStart w:id="0" w:name="_GoBack"/>
-      <w:bookmarkEnd w:id="0"/>
     </w:p>
     <w:p>
       <w:pPr>
@@ -884,6 +936,7 @@
         </w:tabs>
         <w:ind w:firstLineChars="500" w:firstLine="1500"/>
         <w:rPr>
+          <w:rFonts w:eastAsiaTheme="minorEastAsia" w:hint="eastAsia"/>
           <w:sz w:val="30"/>
           <w:szCs w:val="30"/>
           <w:lang w:eastAsia="zh-CN"/>
@@ -965,6 +1018,8 @@
         </w:rPr>
         <w:t>期</w:t>
       </w:r>
+      <w:bookmarkStart w:id="0" w:name="_GoBack"/>
+      <w:bookmarkEnd w:id="0"/>
     </w:p>
     <w:p>
       <w:pPr>
@@ -979,6 +1034,15 @@
           <w:lang w:eastAsia="zh-CN"/>
         </w:rPr>
       </w:pPr>
+      <w:r>
+        <w:rPr>
+          <w:b/>
+          <w:sz w:val="32"/>
+          <w:szCs w:val="32"/>
+          <w:lang w:eastAsia="zh-CN"/>
+        </w:rPr>
+        <w:t>暨南大学教务处</w:t>
+      </w:r>
     </w:p>
     <w:p>
       <w:pPr>
@@ -990,36 +1054,15 @@
           <w:b/>
           <w:sz w:val="32"/>
           <w:szCs w:val="32"/>
-        </w:rPr>
-      </w:pPr>
-      <w:proofErr w:type="spellStart"/>
+          <w:lang w:eastAsia="zh-CN"/>
+        </w:rPr>
+      </w:pPr>
       <w:r>
         <w:rPr>
           <w:b/>
           <w:sz w:val="32"/>
           <w:szCs w:val="32"/>
-        </w:rPr>
-        <w:t>暨南大学教务处</w:t>
-      </w:r>
-      <w:proofErr w:type="spellEnd"/>
-    </w:p>
-    <w:p>
-      <w:pPr>
-        <w:tabs>
-          <w:tab w:val="center" w:pos="4153"/>
-        </w:tabs>
-        <w:jc w:val="center"/>
-        <w:rPr>
-          <w:b/>
-          <w:sz w:val="32"/>
-          <w:szCs w:val="32"/>
-        </w:rPr>
-      </w:pPr>
-      <w:r>
-        <w:rPr>
-          <w:b/>
-          <w:sz w:val="32"/>
-          <w:szCs w:val="32"/>
+          <w:lang w:eastAsia="zh-CN"/>
         </w:rPr>
         <w:t>20</w:t>
       </w:r>
@@ -1029,6 +1072,7 @@
           <w:b/>
           <w:sz w:val="32"/>
           <w:szCs w:val="32"/>
+          <w:lang w:eastAsia="zh-CN"/>
         </w:rPr>
         <w:t>1</w:t>
       </w:r>
@@ -1048,6 +1092,7 @@
           <w:b/>
           <w:sz w:val="32"/>
           <w:szCs w:val="32"/>
+          <w:lang w:eastAsia="zh-CN"/>
         </w:rPr>
         <w:t>年</w:t>
       </w:r>
@@ -1066,6 +1111,7 @@
           <w:b/>
           <w:sz w:val="32"/>
           <w:szCs w:val="32"/>
+          <w:lang w:eastAsia="zh-CN"/>
         </w:rPr>
         <w:t>月</w:t>
       </w:r>
@@ -1084,6 +1130,7 @@
           <w:b/>
           <w:sz w:val="32"/>
           <w:szCs w:val="32"/>
+          <w:lang w:eastAsia="zh-CN"/>
         </w:rPr>
         <w:t>日</w:t>
       </w:r>
@@ -14585,7 +14632,7 @@
 </file>
 
 <file path=customXml/itemProps1.xml><?xml version="1.0" encoding="utf-8"?>
-<ds:datastoreItem xmlns:ds="http://schemas.openxmlformats.org/officeDocument/2006/customXml" ds:itemID="{F305B220-9A74-480B-8834-0A6AE9BDA2EB}">
+<ds:datastoreItem xmlns:ds="http://schemas.openxmlformats.org/officeDocument/2006/customXml" ds:itemID="{261BD6AD-004A-496F-A86F-5B9A604D4E08}">
   <ds:schemaRefs>
     <ds:schemaRef ds:uri="http://schemas.openxmlformats.org/officeDocument/2006/bibliography"/>
   </ds:schemaRefs>

</xml_diff>